<commit_message>
second branch deleted date
</commit_message>
<xml_diff>
--- a/coverletter sap.docx
+++ b/coverletter sap.docx
@@ -1,6 +1,6 @@
 
 <file path=word/document.xml><?xml version="1.0" encoding="utf-8"?>
-<w:document xmlns:wpc="http://schemas.microsoft.com/office/word/2010/wordprocessingCanvas" xmlns:cx="http://schemas.microsoft.com/office/drawing/2014/chartex" xmlns:cx1="http://schemas.microsoft.com/office/drawing/2015/9/8/chartex" xmlns:cx2="http://schemas.microsoft.com/office/drawing/2015/10/21/chartex" xmlns:cx3="http://schemas.microsoft.com/office/drawing/2016/5/9/chartex" xmlns:cx4="http://schemas.microsoft.com/office/drawing/2016/5/10/chartex" xmlns:cx5="http://schemas.microsoft.com/office/drawing/2016/5/11/chartex" xmlns:mc="http://schemas.openxmlformats.org/markup-compatibility/2006" xmlns:o="urn:schemas-microsoft-com:office:office" xmlns:r="http://schemas.openxmlformats.org/officeDocument/2006/relationships" xmlns:m="http://schemas.openxmlformats.org/officeDocument/2006/math" xmlns:v="urn:schemas-microsoft-com:vml" xmlns:wp14="http://schemas.microsoft.com/office/word/2010/wordprocessingDrawing" xmlns:wp="http://schemas.openxmlformats.org/drawingml/2006/wordprocessingDrawing" xmlns:w10="urn:schemas-microsoft-com:office:word" xmlns:w="http://schemas.openxmlformats.org/wordprocessingml/2006/main" xmlns:w14="http://schemas.microsoft.com/office/word/2010/wordml" xmlns:w15="http://schemas.microsoft.com/office/word/2012/wordml" xmlns:w16se="http://schemas.microsoft.com/office/word/2015/wordml/symex" xmlns:wpg="http://schemas.microsoft.com/office/word/2010/wordprocessingGroup" xmlns:wpi="http://schemas.microsoft.com/office/word/2010/wordprocessingInk" xmlns:wne="http://schemas.microsoft.com/office/word/2006/wordml" xmlns:wps="http://schemas.microsoft.com/office/word/2010/wordprocessingShape" mc:Ignorable="w14 w15 w16se wp14">
+<w:document xmlns:wpc="http://schemas.microsoft.com/office/word/2010/wordprocessingCanvas" xmlns:cx="http://schemas.microsoft.com/office/drawing/2014/chartex" xmlns:cx1="http://schemas.microsoft.com/office/drawing/2015/9/8/chartex" xmlns:cx2="http://schemas.microsoft.com/office/drawing/2015/10/21/chartex" xmlns:cx3="http://schemas.microsoft.com/office/drawing/2016/5/9/chartex" xmlns:cx4="http://schemas.microsoft.com/office/drawing/2016/5/10/chartex" xmlns:cx5="http://schemas.microsoft.com/office/drawing/2016/5/11/chartex" xmlns:cx6="http://schemas.microsoft.com/office/drawing/2016/5/12/chartex" xmlns:cx7="http://schemas.microsoft.com/office/drawing/2016/5/13/chartex" xmlns:cx8="http://schemas.microsoft.com/office/drawing/2016/5/14/chartex" xmlns:mc="http://schemas.openxmlformats.org/markup-compatibility/2006" xmlns:o="urn:schemas-microsoft-com:office:office" xmlns:r="http://schemas.openxmlformats.org/officeDocument/2006/relationships" xmlns:m="http://schemas.openxmlformats.org/officeDocument/2006/math" xmlns:v="urn:schemas-microsoft-com:vml" xmlns:wp14="http://schemas.microsoft.com/office/word/2010/wordprocessingDrawing" xmlns:wp="http://schemas.openxmlformats.org/drawingml/2006/wordprocessingDrawing" xmlns:w10="urn:schemas-microsoft-com:office:word" xmlns:w="http://schemas.openxmlformats.org/wordprocessingml/2006/main" xmlns:w14="http://schemas.microsoft.com/office/word/2010/wordml" xmlns:w15="http://schemas.microsoft.com/office/word/2012/wordml" xmlns:w16se="http://schemas.microsoft.com/office/word/2015/wordml/symex" xmlns:wpg="http://schemas.microsoft.com/office/word/2010/wordprocessingGroup" xmlns:wpi="http://schemas.microsoft.com/office/word/2010/wordprocessingInk" xmlns:wne="http://schemas.microsoft.com/office/word/2006/wordml" xmlns:wps="http://schemas.microsoft.com/office/word/2010/wordprocessingShape" mc:Ignorable="w14 w15 w16se wp14">
   <w:body>
     <w:p>
       <w:pPr>
@@ -82,8 +82,18 @@
           <w:sz w:val="24"/>
           <w:szCs w:val="24"/>
         </w:rPr>
-        <w:t>Apt 405, Houston,TX</w:t>
-      </w:r>
+        <w:t xml:space="preserve">Apt 405, </w:t>
+      </w:r>
+      <w:proofErr w:type="spellStart"/>
+      <w:r>
+        <w:rPr>
+          <w:rFonts w:ascii="Times New Roman" w:hAnsi="Times New Roman" w:cs="Times New Roman"/>
+          <w:sz w:val="24"/>
+          <w:szCs w:val="24"/>
+        </w:rPr>
+        <w:t>Houston,TX</w:t>
+      </w:r>
+      <w:proofErr w:type="spellEnd"/>
     </w:p>
     <w:p>
       <w:pPr>
@@ -149,42 +159,6 @@
     </w:p>
     <w:p>
       <w:pPr>
-        <w:rPr>
-          <w:rFonts w:ascii="Times New Roman" w:hAnsi="Times New Roman" w:cs="Times New Roman"/>
-          <w:sz w:val="24"/>
-          <w:szCs w:val="24"/>
-        </w:rPr>
-      </w:pPr>
-      <w:r>
-        <w:rPr>
-          <w:rFonts w:ascii="Times New Roman" w:hAnsi="Times New Roman" w:cs="Times New Roman"/>
-          <w:sz w:val="24"/>
-          <w:szCs w:val="24"/>
-        </w:rPr>
-        <w:t>March 03</w:t>
-      </w:r>
-      <w:r>
-        <w:rPr>
-          <w:rFonts w:ascii="Times New Roman" w:hAnsi="Times New Roman" w:cs="Times New Roman"/>
-          <w:sz w:val="24"/>
-          <w:szCs w:val="24"/>
-        </w:rPr>
-        <w:t>, 2017</w:t>
-      </w:r>
-      <w:r>
-        <w:rPr>
-          <w:rFonts w:ascii="Times New Roman" w:hAnsi="Times New Roman" w:cs="Times New Roman"/>
-          <w:sz w:val="24"/>
-          <w:szCs w:val="24"/>
-        </w:rPr>
-        <w:t>.</w:t>
-      </w:r>
-    </w:p>
-    <w:p>
-      <w:pPr>
-        <w:tabs>
-          <w:tab w:val="left" w:pos="1800"/>
-        </w:tabs>
         <w:spacing w:after="0"/>
         <w:rPr>
           <w:rFonts w:ascii="Times New Roman" w:hAnsi="Times New Roman" w:cs="Times New Roman"/>
@@ -192,34 +166,8 @@
           <w:szCs w:val="24"/>
         </w:rPr>
       </w:pPr>
-    </w:p>
-    <w:p>
-      <w:pPr>
-        <w:spacing w:after="0"/>
-        <w:rPr>
-          <w:rFonts w:ascii="Times New Roman" w:hAnsi="Times New Roman" w:cs="Times New Roman"/>
-          <w:sz w:val="24"/>
-          <w:szCs w:val="24"/>
-        </w:rPr>
-      </w:pPr>
-      <w:r>
-        <w:rPr>
-          <w:rFonts w:ascii="Times New Roman" w:hAnsi="Times New Roman" w:cs="Times New Roman"/>
-          <w:sz w:val="24"/>
-          <w:szCs w:val="24"/>
-        </w:rPr>
-        <w:t>Dear Hiring Manager,</w:t>
-      </w:r>
-    </w:p>
-    <w:p>
-      <w:pPr>
-        <w:spacing w:after="0"/>
-        <w:rPr>
-          <w:rFonts w:ascii="Times New Roman" w:hAnsi="Times New Roman" w:cs="Times New Roman"/>
-          <w:sz w:val="24"/>
-          <w:szCs w:val="24"/>
-        </w:rPr>
-      </w:pPr>
+      <w:bookmarkStart w:id="0" w:name="_GoBack"/>
+      <w:bookmarkEnd w:id="0"/>
     </w:p>
     <w:p>
       <w:pPr>
@@ -554,7 +502,33 @@
           <w:szCs w:val="24"/>
           <w:lang w:eastAsia="en-GB"/>
         </w:rPr>
-        <w:t xml:space="preserve">cripts, smartforms, ALV reports, data dictionary objects, Object Oriented ABAP programming etc. </w:t>
+        <w:t xml:space="preserve">cripts, </w:t>
+      </w:r>
+      <w:proofErr w:type="spellStart"/>
+      <w:r>
+        <w:rPr>
+          <w:rFonts w:eastAsiaTheme="minorEastAsia"/>
+          <w:b w:val="0"/>
+          <w:bCs w:val="0"/>
+          <w:kern w:val="0"/>
+          <w:sz w:val="24"/>
+          <w:szCs w:val="24"/>
+          <w:lang w:eastAsia="en-GB"/>
+        </w:rPr>
+        <w:t>smartforms</w:t>
+      </w:r>
+      <w:proofErr w:type="spellEnd"/>
+      <w:r>
+        <w:rPr>
+          <w:rFonts w:eastAsiaTheme="minorEastAsia"/>
+          <w:b w:val="0"/>
+          <w:bCs w:val="0"/>
+          <w:kern w:val="0"/>
+          <w:sz w:val="24"/>
+          <w:szCs w:val="24"/>
+          <w:lang w:eastAsia="en-GB"/>
+        </w:rPr>
+        <w:t xml:space="preserve">, ALV reports, data dictionary objects, Object Oriented ABAP programming etc. </w:t>
       </w:r>
       <w:r>
         <w:rPr>
@@ -610,7 +584,33 @@
           <w:szCs w:val="24"/>
           <w:lang w:eastAsia="en-GB"/>
         </w:rPr>
-        <w:t>development and debugging of ABAP Programs, Dialog Programming, Standard and Interactive Reports, ALV Reporting, SAP Script, SAP smartforms, BAPI Development, User Exit Development, Programming using B</w:t>
+        <w:t xml:space="preserve">development and debugging of ABAP Programs, Dialog Programming, Standard and Interactive Reports, ALV Reporting, SAP Script, SAP </w:t>
+      </w:r>
+      <w:proofErr w:type="spellStart"/>
+      <w:r>
+        <w:rPr>
+          <w:rFonts w:eastAsiaTheme="minorEastAsia"/>
+          <w:b w:val="0"/>
+          <w:bCs w:val="0"/>
+          <w:kern w:val="0"/>
+          <w:sz w:val="24"/>
+          <w:szCs w:val="24"/>
+          <w:lang w:eastAsia="en-GB"/>
+        </w:rPr>
+        <w:t>smartforms</w:t>
+      </w:r>
+      <w:proofErr w:type="spellEnd"/>
+      <w:r>
+        <w:rPr>
+          <w:rFonts w:eastAsiaTheme="minorEastAsia"/>
+          <w:b w:val="0"/>
+          <w:bCs w:val="0"/>
+          <w:kern w:val="0"/>
+          <w:sz w:val="24"/>
+          <w:szCs w:val="24"/>
+          <w:lang w:eastAsia="en-GB"/>
+        </w:rPr>
+        <w:t>, BAPI Development, User Exit Development, Programming using B</w:t>
       </w:r>
       <w:r>
         <w:rPr>
@@ -756,8 +756,6 @@
       <w:pPr>
         <w:spacing w:after="0"/>
       </w:pPr>
-      <w:bookmarkStart w:id="0" w:name="_GoBack"/>
-      <w:bookmarkEnd w:id="0"/>
     </w:p>
     <w:p>
       <w:pPr>
@@ -788,14 +786,34 @@
         </w:rPr>
         <w:t xml:space="preserve"> </w:t>
       </w:r>
-      <w:r>
-        <w:rPr>
-          <w:rFonts w:ascii="Times New Roman" w:hAnsi="Times New Roman" w:cs="Times New Roman"/>
-          <w:sz w:val="24"/>
-          <w:szCs w:val="24"/>
-        </w:rPr>
-        <w:t>Sowmya Gangidi</w:t>
-      </w:r>
+      <w:proofErr w:type="spellStart"/>
+      <w:r>
+        <w:rPr>
+          <w:rFonts w:ascii="Times New Roman" w:hAnsi="Times New Roman" w:cs="Times New Roman"/>
+          <w:sz w:val="24"/>
+          <w:szCs w:val="24"/>
+        </w:rPr>
+        <w:t>Sowmya</w:t>
+      </w:r>
+      <w:proofErr w:type="spellEnd"/>
+      <w:r>
+        <w:rPr>
+          <w:rFonts w:ascii="Times New Roman" w:hAnsi="Times New Roman" w:cs="Times New Roman"/>
+          <w:sz w:val="24"/>
+          <w:szCs w:val="24"/>
+        </w:rPr>
+        <w:t xml:space="preserve"> </w:t>
+      </w:r>
+      <w:proofErr w:type="spellStart"/>
+      <w:r>
+        <w:rPr>
+          <w:rFonts w:ascii="Times New Roman" w:hAnsi="Times New Roman" w:cs="Times New Roman"/>
+          <w:sz w:val="24"/>
+          <w:szCs w:val="24"/>
+        </w:rPr>
+        <w:t>Gangidi</w:t>
+      </w:r>
+      <w:proofErr w:type="spellEnd"/>
     </w:p>
     <w:sectPr>
       <w:pgSz w:w="12240" w:h="15840"/>

</xml_diff>